<commit_message>
Added banner for Moodle
</commit_message>
<xml_diff>
--- a/PRG_54667.docx
+++ b/PRG_54667.docx
@@ -157,8 +157,6 @@
         </w:rPr>
         <w:t>em Inteligência Artificial</w:t>
       </w:r>
-      <w:bookmarkStart w:id="0" w:name="_GoBack"/>
-      <w:bookmarkEnd w:id="0"/>
     </w:p>
     <w:p>
       <w:pPr>
@@ -483,10 +481,9 @@
       <w:r>
         <w:rPr>
           <w:rFonts w:ascii="Verdana" w:hAnsi="Verdana"/>
-          <w:i/>
-          <w:sz w:val="22"/>
-        </w:rPr>
-        <w:t>assumptions</w:t>
+          <w:sz w:val="22"/>
+        </w:rPr>
+        <w:t>pressuposições</w:t>
       </w:r>
       <w:r>
         <w:rPr>
@@ -546,8 +543,17 @@
           <w:rFonts w:ascii="Verdana" w:hAnsi="Verdana"/>
           <w:sz w:val="22"/>
         </w:rPr>
-        <w:t>os principais algoritmos modernos para a solução de problemas de planejamento automático, e as técnicas de otimização utilizadas nos mesmos</w:t>
-      </w:r>
+        <w:t xml:space="preserve">os principais algoritmos modernos para a solução de problemas de planejamento automático, e as técnicas de otimização utilizadas </w:t>
+      </w:r>
+      <w:r>
+        <w:rPr>
+          <w:rFonts w:ascii="Verdana" w:hAnsi="Verdana"/>
+          <w:sz w:val="22"/>
+        </w:rPr>
+        <w:t>nestes algoritmos</w:t>
+      </w:r>
+      <w:bookmarkStart w:id="0" w:name="_GoBack"/>
+      <w:bookmarkEnd w:id="0"/>
       <w:r>
         <w:rPr>
           <w:rFonts w:ascii="Verdana" w:hAnsi="Verdana"/>
@@ -743,10 +749,9 @@
       <w:r>
         <w:rPr>
           <w:rFonts w:ascii="Verdana" w:hAnsi="Verdana"/>
-          <w:i/>
-          <w:sz w:val="22"/>
-        </w:rPr>
-        <w:t>assumptions</w:t>
+          <w:sz w:val="22"/>
+        </w:rPr>
+        <w:t>pressuposições</w:t>
       </w:r>
       <w:r>
         <w:rPr>
@@ -1362,6 +1367,7 @@
           <w:rFonts w:ascii="Verdana Bold" w:hAnsi="Verdana Bold"/>
           <w:sz w:val="22"/>
         </w:rPr>
+        <w:lastRenderedPageBreak/>
         <w:t xml:space="preserve">CONTEÚDO: </w:t>
       </w:r>
       <w:r>
@@ -1404,7 +1410,6 @@
           <w:rFonts w:ascii="Verdana" w:hAnsi="Verdana"/>
           <w:sz w:val="22"/>
         </w:rPr>
-        <w:lastRenderedPageBreak/>
         <w:t>Teoria da Decisão</w:t>
       </w:r>
     </w:p>
@@ -1440,8 +1445,17 @@
           <w:rFonts w:ascii="Verdana" w:hAnsi="Verdana"/>
           <w:sz w:val="22"/>
         </w:rPr>
-        <w:t>Processos de Decisão de Markov</w:t>
-      </w:r>
+        <w:t xml:space="preserve">Processos de Decisão de </w:t>
+      </w:r>
+      <w:proofErr w:type="spellStart"/>
+      <w:r>
+        <w:rPr>
+          <w:rFonts w:ascii="Verdana" w:hAnsi="Verdana"/>
+          <w:sz w:val="22"/>
+        </w:rPr>
+        <w:t>Markov</w:t>
+      </w:r>
+      <w:proofErr w:type="spellEnd"/>
       <w:r>
         <w:rPr>
           <w:rFonts w:ascii="Verdana" w:hAnsi="Verdana"/>
@@ -1482,8 +1496,17 @@
           <w:rFonts w:ascii="Verdana" w:hAnsi="Verdana"/>
           <w:sz w:val="22"/>
         </w:rPr>
-        <w:t>Algoritmos para resolução de MDPs</w:t>
-      </w:r>
+        <w:t xml:space="preserve">Algoritmos para resolução de </w:t>
+      </w:r>
+      <w:proofErr w:type="spellStart"/>
+      <w:r>
+        <w:rPr>
+          <w:rFonts w:ascii="Verdana" w:hAnsi="Verdana"/>
+          <w:sz w:val="22"/>
+        </w:rPr>
+        <w:t>MDPs</w:t>
+      </w:r>
+      <w:proofErr w:type="spellEnd"/>
     </w:p>
     <w:p>
       <w:pPr>
@@ -1887,7 +1910,119 @@
           <w:rFonts w:ascii="Verdana" w:hAnsi="Verdana"/>
           <w:sz w:val="22"/>
         </w:rPr>
-        <w:t>GHALLAB, Malik; NAU, Dana and TRAVERSO, Paolo. Automated Planning: Theory and Practice. San Francisco: Morgan Kaufmann, 2004. 635 p.</w:t>
+        <w:t xml:space="preserve">GHALLAB, </w:t>
+      </w:r>
+      <w:proofErr w:type="spellStart"/>
+      <w:r>
+        <w:rPr>
+          <w:rFonts w:ascii="Verdana" w:hAnsi="Verdana"/>
+          <w:sz w:val="22"/>
+        </w:rPr>
+        <w:t>Malik</w:t>
+      </w:r>
+      <w:proofErr w:type="spellEnd"/>
+      <w:r>
+        <w:rPr>
+          <w:rFonts w:ascii="Verdana" w:hAnsi="Verdana"/>
+          <w:sz w:val="22"/>
+        </w:rPr>
+        <w:t xml:space="preserve">; NAU, Dana </w:t>
+      </w:r>
+      <w:proofErr w:type="spellStart"/>
+      <w:r>
+        <w:rPr>
+          <w:rFonts w:ascii="Verdana" w:hAnsi="Verdana"/>
+          <w:sz w:val="22"/>
+        </w:rPr>
+        <w:t>and</w:t>
+      </w:r>
+      <w:proofErr w:type="spellEnd"/>
+      <w:r>
+        <w:rPr>
+          <w:rFonts w:ascii="Verdana" w:hAnsi="Verdana"/>
+          <w:sz w:val="22"/>
+        </w:rPr>
+        <w:t xml:space="preserve"> TRAVERSO, Paolo. </w:t>
+      </w:r>
+      <w:proofErr w:type="spellStart"/>
+      <w:r>
+        <w:rPr>
+          <w:rFonts w:ascii="Verdana" w:hAnsi="Verdana"/>
+          <w:sz w:val="22"/>
+        </w:rPr>
+        <w:t>Automated</w:t>
+      </w:r>
+      <w:proofErr w:type="spellEnd"/>
+      <w:r>
+        <w:rPr>
+          <w:rFonts w:ascii="Verdana" w:hAnsi="Verdana"/>
+          <w:sz w:val="22"/>
+        </w:rPr>
+        <w:t xml:space="preserve"> Planning: </w:t>
+      </w:r>
+      <w:proofErr w:type="spellStart"/>
+      <w:r>
+        <w:rPr>
+          <w:rFonts w:ascii="Verdana" w:hAnsi="Verdana"/>
+          <w:sz w:val="22"/>
+        </w:rPr>
+        <w:t>Theory</w:t>
+      </w:r>
+      <w:proofErr w:type="spellEnd"/>
+      <w:r>
+        <w:rPr>
+          <w:rFonts w:ascii="Verdana" w:hAnsi="Verdana"/>
+          <w:sz w:val="22"/>
+        </w:rPr>
+        <w:t xml:space="preserve"> </w:t>
+      </w:r>
+      <w:proofErr w:type="spellStart"/>
+      <w:r>
+        <w:rPr>
+          <w:rFonts w:ascii="Verdana" w:hAnsi="Verdana"/>
+          <w:sz w:val="22"/>
+        </w:rPr>
+        <w:t>and</w:t>
+      </w:r>
+      <w:proofErr w:type="spellEnd"/>
+      <w:r>
+        <w:rPr>
+          <w:rFonts w:ascii="Verdana" w:hAnsi="Verdana"/>
+          <w:sz w:val="22"/>
+        </w:rPr>
+        <w:t xml:space="preserve"> </w:t>
+      </w:r>
+      <w:proofErr w:type="spellStart"/>
+      <w:r>
+        <w:rPr>
+          <w:rFonts w:ascii="Verdana" w:hAnsi="Verdana"/>
+          <w:sz w:val="22"/>
+        </w:rPr>
+        <w:t>Practice</w:t>
+      </w:r>
+      <w:proofErr w:type="spellEnd"/>
+      <w:r>
+        <w:rPr>
+          <w:rFonts w:ascii="Verdana" w:hAnsi="Verdana"/>
+          <w:sz w:val="22"/>
+        </w:rPr>
+        <w:t xml:space="preserve">. San Francisco: Morgan </w:t>
+      </w:r>
+      <w:proofErr w:type="spellStart"/>
+      <w:r>
+        <w:rPr>
+          <w:rFonts w:ascii="Verdana" w:hAnsi="Verdana"/>
+          <w:sz w:val="22"/>
+        </w:rPr>
+        <w:t>Kaufmann</w:t>
+      </w:r>
+      <w:proofErr w:type="spellEnd"/>
+      <w:r>
+        <w:rPr>
+          <w:rFonts w:ascii="Verdana" w:hAnsi="Verdana"/>
+          <w:sz w:val="22"/>
+        </w:rPr>
+        <w:t>, 2004. 635 p.</w:t>
       </w:r>
     </w:p>
     <w:p>
@@ -1963,7 +2098,39 @@
           <w:rFonts w:ascii="Verdana" w:hAnsi="Verdana"/>
           <w:sz w:val="22"/>
         </w:rPr>
-        <w:t>RUSSELL, S. J.; NORVIG, P. Artificial Intelligence – a Modern Approach. 3ed. New Jersey: Prentice Hall, 2003. 932p.</w:t>
+        <w:t xml:space="preserve">RUSSELL, S. J.; NORVIG, P. Artificial </w:t>
+      </w:r>
+      <w:proofErr w:type="spellStart"/>
+      <w:r>
+        <w:rPr>
+          <w:rFonts w:ascii="Verdana" w:hAnsi="Verdana"/>
+          <w:sz w:val="22"/>
+        </w:rPr>
+        <w:t>Intelligence</w:t>
+      </w:r>
+      <w:proofErr w:type="spellEnd"/>
+      <w:r>
+        <w:rPr>
+          <w:rFonts w:ascii="Verdana" w:hAnsi="Verdana"/>
+          <w:sz w:val="22"/>
+        </w:rPr>
+        <w:t xml:space="preserve"> – a </w:t>
+      </w:r>
+      <w:proofErr w:type="spellStart"/>
+      <w:r>
+        <w:rPr>
+          <w:rFonts w:ascii="Verdana" w:hAnsi="Verdana"/>
+          <w:sz w:val="22"/>
+        </w:rPr>
+        <w:t>Modern</w:t>
+      </w:r>
+      <w:proofErr w:type="spellEnd"/>
+      <w:r>
+        <w:rPr>
+          <w:rFonts w:ascii="Verdana" w:hAnsi="Verdana"/>
+          <w:sz w:val="22"/>
+        </w:rPr>
+        <w:t xml:space="preserve"> Approach. 3ed. New Jersey: Prentice Hall, 2003. 932p.</w:t>
       </w:r>
     </w:p>
     <w:p>
@@ -2920,7 +3087,7 @@
               <w:sz w:val="16"/>
               <w:lang w:val="en-GB"/>
             </w:rPr>
-            <w:t>10/03/2020</w:t>
+            <w:t>04/02/2021</w:t>
           </w:r>
           <w:r>
             <w:fldChar w:fldCharType="end"/>
@@ -2963,7 +3130,7 @@
               <w:sz w:val="16"/>
               <w:lang w:val="en-GB"/>
             </w:rPr>
-            <w:t>10:40</w:t>
+            <w:t>06:45</w:t>
           </w:r>
           <w:r>
             <w:fldChar w:fldCharType="end"/>
@@ -3778,7 +3945,7 @@
               <w:sz w:val="16"/>
               <w:lang w:val="en-GB"/>
             </w:rPr>
-            <w:t>10/03/2020</w:t>
+            <w:t>04/02/2021</w:t>
           </w:r>
           <w:r>
             <w:fldChar w:fldCharType="end"/>
@@ -3821,7 +3988,7 @@
               <w:sz w:val="16"/>
               <w:lang w:val="en-GB"/>
             </w:rPr>
-            <w:t>10:40</w:t>
+            <w:t>06:45</w:t>
           </w:r>
           <w:r>
             <w:fldChar w:fldCharType="end"/>

</xml_diff>